<commit_message>
Manual de riesgos, diagrama clases, y modificaci.
</commit_message>
<xml_diff>
--- a/Manual de usuario BabyEduca.docx
+++ b/Manual de usuario BabyEduca.docx
@@ -78,7 +78,7 @@
             <mc:AlternateContent>
               <mc:Choice Requires="wpg">
                 <w:drawing>
-                  <wp:anchor distT="0" distB="0" distL="114300" distR="114300" simplePos="0" relativeHeight="251664384" behindDoc="1" locked="0" layoutInCell="0" allowOverlap="1" wp14:anchorId="0C0050BC" wp14:editId="0325ED14">
+                  <wp:anchor distT="0" distB="0" distL="114300" distR="114300" simplePos="0" relativeHeight="251664384" behindDoc="1" locked="0" layoutInCell="0" allowOverlap="1" wp14:anchorId="1A9DC0CD" wp14:editId="30FA2D39">
                     <wp:simplePos x="0" y="0"/>
                     <wp:positionH relativeFrom="page">
                       <wp:align>center</wp:align>
@@ -300,16 +300,16 @@
                   </w:rPr>
                   <w:t xml:space="preserve">                           José </w:t>
                 </w:r>
-                <w:proofErr w:type="spellStart"/>
                 <w:r>
                   <w:rPr>
                     <w:color w:val="000000" w:themeColor="text1"/>
                     <w:sz w:val="32"/>
                     <w:szCs w:val="32"/>
                   </w:rPr>
-                  <w:t>Ivan</w:t>
+                  <w:t>Iván</w:t>
                 </w:r>
-                <w:proofErr w:type="spellEnd"/>
+                <w:bookmarkStart w:id="0" w:name="_GoBack"/>
+                <w:bookmarkEnd w:id="0"/>
                 <w:r>
                   <w:rPr>
                     <w:color w:val="000000" w:themeColor="text1"/>
@@ -351,7 +351,7 @@
               <w:lang w:eastAsia="es-ES" w:bidi="ar-SA"/>
             </w:rPr>
             <w:drawing>
-              <wp:anchor distT="0" distB="0" distL="0" distR="0" simplePos="0" relativeHeight="251667456" behindDoc="1" locked="0" layoutInCell="1" allowOverlap="1" wp14:anchorId="3E95B84E" wp14:editId="10CC52E5">
+              <wp:anchor distT="0" distB="0" distL="0" distR="0" simplePos="0" relativeHeight="251667456" behindDoc="1" locked="0" layoutInCell="1" allowOverlap="1" wp14:anchorId="08A5B8C1" wp14:editId="58AD7DCF">
                 <wp:simplePos x="0" y="0"/>
                 <wp:positionH relativeFrom="column">
                   <wp:posOffset>-613410</wp:posOffset>
@@ -424,7 +424,7 @@
               <w:lang w:eastAsia="es-ES" w:bidi="ar-SA"/>
             </w:rPr>
             <w:drawing>
-              <wp:anchor distT="0" distB="0" distL="114300" distR="114300" simplePos="0" relativeHeight="251668480" behindDoc="0" locked="0" layoutInCell="1" allowOverlap="1" wp14:anchorId="0994C468" wp14:editId="2B3F7983">
+              <wp:anchor distT="0" distB="0" distL="114300" distR="114300" simplePos="0" relativeHeight="251668480" behindDoc="0" locked="0" layoutInCell="1" allowOverlap="1" wp14:anchorId="12C042CC" wp14:editId="74CF425B">
                 <wp:simplePos x="0" y="0"/>
                 <wp:positionH relativeFrom="column">
                   <wp:posOffset>-613410</wp:posOffset>
@@ -497,7 +497,7 @@
             <mc:AlternateContent>
               <mc:Choice Requires="wps">
                 <w:drawing>
-                  <wp:anchor distT="0" distB="0" distL="114300" distR="114300" simplePos="0" relativeHeight="251665408" behindDoc="0" locked="0" layoutInCell="0" allowOverlap="1" wp14:anchorId="3D25651D" wp14:editId="5EA4F129">
+                  <wp:anchor distT="0" distB="0" distL="114300" distR="114300" simplePos="0" relativeHeight="251665408" behindDoc="0" locked="0" layoutInCell="0" allowOverlap="1" wp14:anchorId="4E318A61" wp14:editId="5D9685AD">
                     <wp:simplePos x="0" y="0"/>
                     <wp:positionH relativeFrom="page">
                       <wp:posOffset>390418</wp:posOffset>
@@ -1510,7 +1510,7 @@
         </w:numPr>
         <w:jc w:val="both"/>
       </w:pPr>
-      <w:bookmarkStart w:id="0" w:name="_Toc387909978"/>
+      <w:bookmarkStart w:id="1" w:name="_Toc387909978"/>
       <w:r>
         <w:lastRenderedPageBreak/>
         <w:t>Inicio de la aplicación</w:t>
@@ -1518,7 +1518,7 @@
       <w:r>
         <w:t>.</w:t>
       </w:r>
-      <w:bookmarkEnd w:id="0"/>
+      <w:bookmarkEnd w:id="1"/>
     </w:p>
     <w:p/>
     <w:p>
@@ -1728,12 +1728,12 @@
         </w:numPr>
         <w:jc w:val="both"/>
       </w:pPr>
-      <w:bookmarkStart w:id="1" w:name="_Toc387909979"/>
+      <w:bookmarkStart w:id="2" w:name="_Toc387909979"/>
       <w:r>
         <w:lastRenderedPageBreak/>
         <w:t>Cambio de idioma.</w:t>
       </w:r>
-      <w:bookmarkEnd w:id="1"/>
+      <w:bookmarkEnd w:id="2"/>
     </w:p>
     <w:p>
       <w:pPr>
@@ -1991,12 +1991,12 @@
         </w:numPr>
         <w:jc w:val="both"/>
       </w:pPr>
-      <w:bookmarkStart w:id="2" w:name="_Toc387909980"/>
+      <w:bookmarkStart w:id="3" w:name="_Toc387909980"/>
       <w:r>
         <w:lastRenderedPageBreak/>
         <w:t>Creación de un niño.</w:t>
       </w:r>
-      <w:bookmarkEnd w:id="2"/>
+      <w:bookmarkEnd w:id="3"/>
     </w:p>
     <w:p>
       <w:pPr>
@@ -2409,12 +2409,12 @@
         </w:numPr>
         <w:jc w:val="both"/>
       </w:pPr>
-      <w:bookmarkStart w:id="3" w:name="_Toc387909981"/>
+      <w:bookmarkStart w:id="4" w:name="_Toc387909981"/>
       <w:r>
         <w:lastRenderedPageBreak/>
         <w:t>Añadir tareas-premios.</w:t>
       </w:r>
-      <w:bookmarkEnd w:id="3"/>
+      <w:bookmarkEnd w:id="4"/>
     </w:p>
     <w:p>
       <w:pPr>
@@ -3709,7 +3709,7 @@
         </w:numPr>
         <w:jc w:val="both"/>
       </w:pPr>
-      <w:bookmarkStart w:id="4" w:name="_Toc387909982"/>
+      <w:bookmarkStart w:id="5" w:name="_Toc387909982"/>
       <w:r>
         <w:lastRenderedPageBreak/>
         <w:t>Poner estrella y calendario</w:t>
@@ -3717,7 +3717,7 @@
       <w:r>
         <w:t>.</w:t>
       </w:r>
-      <w:bookmarkEnd w:id="4"/>
+      <w:bookmarkEnd w:id="5"/>
     </w:p>
     <w:p>
       <w:pPr>
@@ -3809,8 +3809,6 @@
           </wp:inline>
         </w:drawing>
       </w:r>
-      <w:bookmarkStart w:id="5" w:name="_GoBack"/>
-      <w:bookmarkEnd w:id="5"/>
     </w:p>
     <w:p>
       <w:pPr>
@@ -4257,7 +4255,7 @@
               <w:bCs/>
               <w:noProof/>
             </w:rPr>
-            <w:t>10</w:t>
+            <w:t>1</w:t>
           </w:r>
           <w:r>
             <w:rPr>
@@ -6339,41 +6337,7 @@
 </file>
 
 <file path=word/glossary/document.xml><?xml version="1.0" encoding="utf-8"?>
-<w:glossaryDocument xmlns:wpc="http://schemas.microsoft.com/office/word/2010/wordprocessingCanvas" xmlns:mc="http://schemas.openxmlformats.org/markup-compatibility/2006" xmlns:o="urn:schemas-microsoft-com:office:office" xmlns:r="http://schemas.openxmlformats.org/officeDocument/2006/relationships" xmlns:m="http://schemas.openxmlformats.org/officeDocument/2006/math" xmlns:v="urn:schemas-microsoft-com:vml" xmlns:wp14="http://schemas.microsoft.com/office/word/2010/wordprocessingDrawing" xmlns:wp="http://schemas.openxmlformats.org/drawingml/2006/wordprocessingDrawing" xmlns:w10="urn:schemas-microsoft-com:office:word" xmlns:w="http://schemas.openxmlformats.org/wordprocessingml/2006/main" xmlns:w14="http://schemas.microsoft.com/office/word/2010/wordml" xmlns:wpg="http://schemas.microsoft.com/office/word/2010/wordprocessingGroup" xmlns:wpi="http://schemas.microsoft.com/office/word/2010/wordprocessingInk" xmlns:wne="http://schemas.microsoft.com/office/word/2006/wordml" xmlns:wps="http://schemas.microsoft.com/office/word/2010/wordprocessingShape" mc:Ignorable="w14 wp14">
-  <w:docParts>
-    <w:docPart>
-      <w:docPartPr>
-        <w:name w:val="6EDE35DBE1A54D9780215B60CB2F259F"/>
-        <w:category>
-          <w:name w:val="General"/>
-          <w:gallery w:val="placeholder"/>
-        </w:category>
-        <w:types>
-          <w:type w:val="bbPlcHdr"/>
-        </w:types>
-        <w:behaviors>
-          <w:behavior w:val="content"/>
-        </w:behaviors>
-        <w:guid w:val="{45E48D53-A213-4EBD-B5EC-3A124DDED18F}"/>
-      </w:docPartPr>
-      <w:docPartBody>
-        <w:p>
-          <w:pPr>
-            <w:pStyle w:val="6EDE35DBE1A54D9780215B60CB2F259F"/>
-          </w:pPr>
-          <w:r>
-            <w:rPr>
-              <w:color w:val="000000" w:themeColor="text1"/>
-              <w:sz w:val="32"/>
-              <w:szCs w:val="32"/>
-            </w:rPr>
-            <w:t>[Seleccione la fecha]</w:t>
-          </w:r>
-        </w:p>
-      </w:docPartBody>
-    </w:docPart>
-  </w:docParts>
-</w:glossaryDocument>
+<w:glossaryDocument xmlns:wpc="http://schemas.microsoft.com/office/word/2010/wordprocessingCanvas" xmlns:mc="http://schemas.openxmlformats.org/markup-compatibility/2006" xmlns:o="urn:schemas-microsoft-com:office:office" xmlns:r="http://schemas.openxmlformats.org/officeDocument/2006/relationships" xmlns:m="http://schemas.openxmlformats.org/officeDocument/2006/math" xmlns:v="urn:schemas-microsoft-com:vml" xmlns:wp14="http://schemas.microsoft.com/office/word/2010/wordprocessingDrawing" xmlns:wp="http://schemas.openxmlformats.org/drawingml/2006/wordprocessingDrawing" xmlns:w10="urn:schemas-microsoft-com:office:word" xmlns:w="http://schemas.openxmlformats.org/wordprocessingml/2006/main" xmlns:w14="http://schemas.microsoft.com/office/word/2010/wordml" xmlns:wpg="http://schemas.microsoft.com/office/word/2010/wordprocessingGroup" xmlns:wpi="http://schemas.microsoft.com/office/word/2010/wordprocessingInk" xmlns:wne="http://schemas.microsoft.com/office/word/2006/wordml" xmlns:wps="http://schemas.microsoft.com/office/word/2010/wordprocessingShape" mc:Ignorable="w14 wp14"/>
 </file>
 
 <file path=word/glossary/fontTable.xml><?xml version="1.0" encoding="utf-8"?>
@@ -6454,6 +6418,7 @@
   <w:rsids>
     <w:rsidRoot w:val="00310392"/>
     <w:rsid w:val="00097268"/>
+    <w:rsid w:val="001152B3"/>
     <w:rsid w:val="001313FD"/>
     <w:rsid w:val="00310392"/>
     <w:rsid w:val="00CC359F"/>
@@ -7214,7 +7179,7 @@
 </file>
 
 <file path=customXml/itemProps2.xml><?xml version="1.0" encoding="utf-8"?>
-<ds:datastoreItem xmlns:ds="http://schemas.openxmlformats.org/officeDocument/2006/customXml" ds:itemID="{C319A562-9526-4972-8DC5-7C1EB552B5F6}">
+<ds:datastoreItem xmlns:ds="http://schemas.openxmlformats.org/officeDocument/2006/customXml" ds:itemID="{5200A1D5-2637-41F5-B932-0691ADBF2923}">
   <ds:schemaRefs>
     <ds:schemaRef ds:uri="http://schemas.openxmlformats.org/officeDocument/2006/bibliography"/>
   </ds:schemaRefs>

</xml_diff>